<commit_message>
Update references to APA Style
</commit_message>
<xml_diff>
--- a/Docs/Konstantinos/MyPart.docx
+++ b/Docs/Konstantinos/MyPart.docx
@@ -2196,595 +2196,1402 @@
           <w:rFonts w:ascii="Times New Roman" w:hAnsi="Times New Roman" w:cs="Times New Roman"/>
           <w:sz w:val="24"/>
         </w:rPr>
-        <w:t xml:space="preserve">: </w:t>
+        <w:t xml:space="preserve">. (2015, </w:t>
+      </w:r>
+      <w:proofErr w:type="spellStart"/>
+      <w:r>
+        <w:rPr>
+          <w:rFonts w:ascii="Times New Roman" w:hAnsi="Times New Roman" w:cs="Times New Roman"/>
+          <w:sz w:val="24"/>
+        </w:rPr>
+        <w:t>April</w:t>
+      </w:r>
+      <w:proofErr w:type="spellEnd"/>
+      <w:r>
+        <w:rPr>
+          <w:rFonts w:ascii="Times New Roman" w:hAnsi="Times New Roman" w:cs="Times New Roman"/>
+          <w:sz w:val="24"/>
+        </w:rPr>
+        <w:t xml:space="preserve"> 17). </w:t>
+      </w:r>
+      <w:proofErr w:type="spellStart"/>
+      <w:r>
+        <w:rPr>
+          <w:rFonts w:ascii="Times New Roman" w:hAnsi="Times New Roman" w:cs="Times New Roman"/>
+          <w:sz w:val="24"/>
+        </w:rPr>
+        <w:t>Stack</w:t>
+      </w:r>
+      <w:proofErr w:type="spellEnd"/>
+      <w:r>
+        <w:rPr>
+          <w:rFonts w:ascii="Times New Roman" w:hAnsi="Times New Roman" w:cs="Times New Roman"/>
+          <w:sz w:val="24"/>
+        </w:rPr>
+        <w:t xml:space="preserve"> </w:t>
+      </w:r>
+      <w:proofErr w:type="spellStart"/>
+      <w:r>
+        <w:rPr>
+          <w:rFonts w:ascii="Times New Roman" w:hAnsi="Times New Roman" w:cs="Times New Roman"/>
+          <w:sz w:val="24"/>
+        </w:rPr>
+        <w:t>Overflow</w:t>
+      </w:r>
+      <w:proofErr w:type="spellEnd"/>
+      <w:r>
+        <w:rPr>
+          <w:rFonts w:ascii="Times New Roman" w:hAnsi="Times New Roman" w:cs="Times New Roman"/>
+          <w:sz w:val="24"/>
+        </w:rPr>
+        <w:t>. https://stackoverflow.com/questions/29707882/javafx-hbox-alignment</w:t>
+      </w:r>
+    </w:p>
+    <w:p>
+      <w:pPr>
+        <w:rPr>
+          <w:rFonts w:ascii="Times New Roman" w:hAnsi="Times New Roman" w:cs="Times New Roman"/>
+          <w:sz w:val="24"/>
+        </w:rPr>
+      </w:pPr>
+    </w:p>
+    <w:p>
+      <w:pPr>
+        <w:rPr>
+          <w:rFonts w:ascii="Times New Roman" w:hAnsi="Times New Roman" w:cs="Times New Roman"/>
+          <w:sz w:val="24"/>
+        </w:rPr>
+      </w:pPr>
+      <w:proofErr w:type="spellStart"/>
+      <w:r>
+        <w:rPr>
+          <w:rFonts w:ascii="Times New Roman" w:hAnsi="Times New Roman" w:cs="Times New Roman"/>
+          <w:sz w:val="24"/>
+        </w:rPr>
+        <w:t>Is</w:t>
+      </w:r>
+      <w:proofErr w:type="spellEnd"/>
+      <w:r>
+        <w:rPr>
+          <w:rFonts w:ascii="Times New Roman" w:hAnsi="Times New Roman" w:cs="Times New Roman"/>
+          <w:sz w:val="24"/>
+        </w:rPr>
+        <w:t xml:space="preserve"> </w:t>
+      </w:r>
+      <w:proofErr w:type="spellStart"/>
+      <w:r>
+        <w:rPr>
+          <w:rFonts w:ascii="Times New Roman" w:hAnsi="Times New Roman" w:cs="Times New Roman"/>
+          <w:sz w:val="24"/>
+        </w:rPr>
+        <w:t>Java</w:t>
+      </w:r>
+      <w:proofErr w:type="spellEnd"/>
+      <w:r>
+        <w:rPr>
+          <w:rFonts w:ascii="Times New Roman" w:hAnsi="Times New Roman" w:cs="Times New Roman"/>
+          <w:sz w:val="24"/>
+        </w:rPr>
+        <w:t xml:space="preserve"> “</w:t>
+      </w:r>
+      <w:proofErr w:type="spellStart"/>
+      <w:r>
+        <w:rPr>
+          <w:rFonts w:ascii="Times New Roman" w:hAnsi="Times New Roman" w:cs="Times New Roman"/>
+          <w:sz w:val="24"/>
+        </w:rPr>
+        <w:t>pass</w:t>
+      </w:r>
+      <w:proofErr w:type="spellEnd"/>
+      <w:r>
+        <w:rPr>
+          <w:rFonts w:ascii="Times New Roman" w:hAnsi="Times New Roman" w:cs="Times New Roman"/>
+          <w:sz w:val="24"/>
+        </w:rPr>
+        <w:t>-</w:t>
+      </w:r>
+      <w:proofErr w:type="spellStart"/>
+      <w:r>
+        <w:rPr>
+          <w:rFonts w:ascii="Times New Roman" w:hAnsi="Times New Roman" w:cs="Times New Roman"/>
+          <w:sz w:val="24"/>
+        </w:rPr>
+        <w:t>by</w:t>
+      </w:r>
+      <w:proofErr w:type="spellEnd"/>
+      <w:r>
+        <w:rPr>
+          <w:rFonts w:ascii="Times New Roman" w:hAnsi="Times New Roman" w:cs="Times New Roman"/>
+          <w:sz w:val="24"/>
+        </w:rPr>
+        <w:t>-</w:t>
+      </w:r>
+      <w:proofErr w:type="spellStart"/>
+      <w:r>
+        <w:rPr>
+          <w:rFonts w:ascii="Times New Roman" w:hAnsi="Times New Roman" w:cs="Times New Roman"/>
+          <w:sz w:val="24"/>
+        </w:rPr>
+        <w:t>reference</w:t>
+      </w:r>
+      <w:proofErr w:type="spellEnd"/>
+      <w:r>
+        <w:rPr>
+          <w:rFonts w:ascii="Times New Roman" w:hAnsi="Times New Roman" w:cs="Times New Roman"/>
+          <w:sz w:val="24"/>
+        </w:rPr>
+        <w:t xml:space="preserve">” </w:t>
+      </w:r>
+      <w:proofErr w:type="spellStart"/>
+      <w:r>
+        <w:rPr>
+          <w:rFonts w:ascii="Times New Roman" w:hAnsi="Times New Roman" w:cs="Times New Roman"/>
+          <w:sz w:val="24"/>
+        </w:rPr>
+        <w:t>or</w:t>
+      </w:r>
+      <w:proofErr w:type="spellEnd"/>
+      <w:r>
+        <w:rPr>
+          <w:rFonts w:ascii="Times New Roman" w:hAnsi="Times New Roman" w:cs="Times New Roman"/>
+          <w:sz w:val="24"/>
+        </w:rPr>
+        <w:t xml:space="preserve"> “</w:t>
+      </w:r>
+      <w:proofErr w:type="spellStart"/>
+      <w:r>
+        <w:rPr>
+          <w:rFonts w:ascii="Times New Roman" w:hAnsi="Times New Roman" w:cs="Times New Roman"/>
+          <w:sz w:val="24"/>
+        </w:rPr>
+        <w:t>pass</w:t>
+      </w:r>
+      <w:proofErr w:type="spellEnd"/>
+      <w:r>
+        <w:rPr>
+          <w:rFonts w:ascii="Times New Roman" w:hAnsi="Times New Roman" w:cs="Times New Roman"/>
+          <w:sz w:val="24"/>
+        </w:rPr>
+        <w:t>-</w:t>
+      </w:r>
+      <w:proofErr w:type="spellStart"/>
+      <w:r>
+        <w:rPr>
+          <w:rFonts w:ascii="Times New Roman" w:hAnsi="Times New Roman" w:cs="Times New Roman"/>
+          <w:sz w:val="24"/>
+        </w:rPr>
+        <w:t>by</w:t>
+      </w:r>
+      <w:proofErr w:type="spellEnd"/>
+      <w:r>
+        <w:rPr>
+          <w:rFonts w:ascii="Times New Roman" w:hAnsi="Times New Roman" w:cs="Times New Roman"/>
+          <w:sz w:val="24"/>
+        </w:rPr>
+        <w:t>-</w:t>
+      </w:r>
+      <w:proofErr w:type="spellStart"/>
+      <w:r>
+        <w:rPr>
+          <w:rFonts w:ascii="Times New Roman" w:hAnsi="Times New Roman" w:cs="Times New Roman"/>
+          <w:sz w:val="24"/>
+        </w:rPr>
+        <w:t>value</w:t>
+      </w:r>
+      <w:proofErr w:type="spellEnd"/>
+      <w:r>
+        <w:rPr>
+          <w:rFonts w:ascii="Times New Roman" w:hAnsi="Times New Roman" w:cs="Times New Roman"/>
+          <w:sz w:val="24"/>
+        </w:rPr>
+        <w:t xml:space="preserve">”? (2008, </w:t>
+      </w:r>
+      <w:proofErr w:type="spellStart"/>
+      <w:r>
+        <w:rPr>
+          <w:rFonts w:ascii="Times New Roman" w:hAnsi="Times New Roman" w:cs="Times New Roman"/>
+          <w:sz w:val="24"/>
+        </w:rPr>
+        <w:t>September</w:t>
+      </w:r>
+      <w:proofErr w:type="spellEnd"/>
+      <w:r>
+        <w:rPr>
+          <w:rFonts w:ascii="Times New Roman" w:hAnsi="Times New Roman" w:cs="Times New Roman"/>
+          <w:sz w:val="24"/>
+        </w:rPr>
+        <w:t xml:space="preserve"> 2). </w:t>
+      </w:r>
+      <w:proofErr w:type="spellStart"/>
+      <w:r>
+        <w:rPr>
+          <w:rFonts w:ascii="Times New Roman" w:hAnsi="Times New Roman" w:cs="Times New Roman"/>
+          <w:sz w:val="24"/>
+        </w:rPr>
+        <w:t>Stack</w:t>
+      </w:r>
+      <w:proofErr w:type="spellEnd"/>
+      <w:r>
+        <w:rPr>
+          <w:rFonts w:ascii="Times New Roman" w:hAnsi="Times New Roman" w:cs="Times New Roman"/>
+          <w:sz w:val="24"/>
+        </w:rPr>
+        <w:t xml:space="preserve"> </w:t>
+      </w:r>
+      <w:proofErr w:type="spellStart"/>
+      <w:r>
+        <w:rPr>
+          <w:rFonts w:ascii="Times New Roman" w:hAnsi="Times New Roman" w:cs="Times New Roman"/>
+          <w:sz w:val="24"/>
+        </w:rPr>
+        <w:t>Overflow</w:t>
+      </w:r>
+      <w:proofErr w:type="spellEnd"/>
+      <w:r>
+        <w:rPr>
+          <w:rFonts w:ascii="Times New Roman" w:hAnsi="Times New Roman" w:cs="Times New Roman"/>
+          <w:sz w:val="24"/>
+        </w:rPr>
+        <w:t>. https://stackoverflow.com/questions/40480/is-java-pass-by-reference-or-pass-by-value</w:t>
+      </w:r>
+    </w:p>
+    <w:p>
+      <w:pPr>
+        <w:rPr>
+          <w:rFonts w:ascii="Times New Roman" w:hAnsi="Times New Roman" w:cs="Times New Roman"/>
+          <w:sz w:val="24"/>
+        </w:rPr>
+      </w:pPr>
+    </w:p>
+    <w:p>
+      <w:pPr>
+        <w:rPr>
+          <w:rFonts w:ascii="Times New Roman" w:hAnsi="Times New Roman" w:cs="Times New Roman"/>
+          <w:sz w:val="24"/>
+        </w:rPr>
+      </w:pPr>
+      <w:proofErr w:type="spellStart"/>
+      <w:r>
+        <w:rPr>
+          <w:rFonts w:ascii="Times New Roman" w:hAnsi="Times New Roman" w:cs="Times New Roman"/>
+          <w:sz w:val="24"/>
+        </w:rPr>
+        <w:t>Customize</w:t>
+      </w:r>
+      <w:proofErr w:type="spellEnd"/>
+      <w:r>
+        <w:rPr>
+          <w:rFonts w:ascii="Times New Roman" w:hAnsi="Times New Roman" w:cs="Times New Roman"/>
+          <w:sz w:val="24"/>
+        </w:rPr>
+        <w:t xml:space="preserve"> </w:t>
+      </w:r>
+      <w:proofErr w:type="spellStart"/>
+      <w:r>
+        <w:rPr>
+          <w:rFonts w:ascii="Times New Roman" w:hAnsi="Times New Roman" w:cs="Times New Roman"/>
+          <w:sz w:val="24"/>
+        </w:rPr>
+        <w:t>ListView</w:t>
+      </w:r>
+      <w:proofErr w:type="spellEnd"/>
+      <w:r>
+        <w:rPr>
+          <w:rFonts w:ascii="Times New Roman" w:hAnsi="Times New Roman" w:cs="Times New Roman"/>
+          <w:sz w:val="24"/>
+        </w:rPr>
+        <w:t xml:space="preserve"> </w:t>
+      </w:r>
+      <w:proofErr w:type="spellStart"/>
+      <w:r>
+        <w:rPr>
+          <w:rFonts w:ascii="Times New Roman" w:hAnsi="Times New Roman" w:cs="Times New Roman"/>
+          <w:sz w:val="24"/>
+        </w:rPr>
+        <w:t>in</w:t>
+      </w:r>
+      <w:proofErr w:type="spellEnd"/>
+      <w:r>
+        <w:rPr>
+          <w:rFonts w:ascii="Times New Roman" w:hAnsi="Times New Roman" w:cs="Times New Roman"/>
+          <w:sz w:val="24"/>
+        </w:rPr>
+        <w:t xml:space="preserve"> </w:t>
+      </w:r>
+      <w:proofErr w:type="spellStart"/>
+      <w:r>
+        <w:rPr>
+          <w:rFonts w:ascii="Times New Roman" w:hAnsi="Times New Roman" w:cs="Times New Roman"/>
+          <w:sz w:val="24"/>
+        </w:rPr>
+        <w:t>JavaFX</w:t>
+      </w:r>
+      <w:proofErr w:type="spellEnd"/>
+      <w:r>
+        <w:rPr>
+          <w:rFonts w:ascii="Times New Roman" w:hAnsi="Times New Roman" w:cs="Times New Roman"/>
+          <w:sz w:val="24"/>
+        </w:rPr>
+        <w:t xml:space="preserve"> </w:t>
+      </w:r>
+      <w:proofErr w:type="spellStart"/>
+      <w:r>
+        <w:rPr>
+          <w:rFonts w:ascii="Times New Roman" w:hAnsi="Times New Roman" w:cs="Times New Roman"/>
+          <w:sz w:val="24"/>
+        </w:rPr>
+        <w:t>with</w:t>
+      </w:r>
+      <w:proofErr w:type="spellEnd"/>
+      <w:r>
+        <w:rPr>
+          <w:rFonts w:ascii="Times New Roman" w:hAnsi="Times New Roman" w:cs="Times New Roman"/>
+          <w:sz w:val="24"/>
+        </w:rPr>
+        <w:t xml:space="preserve"> FXML. (2013, </w:t>
+      </w:r>
+      <w:proofErr w:type="spellStart"/>
+      <w:r>
+        <w:rPr>
+          <w:rFonts w:ascii="Times New Roman" w:hAnsi="Times New Roman" w:cs="Times New Roman"/>
+          <w:sz w:val="24"/>
+        </w:rPr>
+        <w:t>October</w:t>
+      </w:r>
+      <w:proofErr w:type="spellEnd"/>
+      <w:r>
+        <w:rPr>
+          <w:rFonts w:ascii="Times New Roman" w:hAnsi="Times New Roman" w:cs="Times New Roman"/>
+          <w:sz w:val="24"/>
+        </w:rPr>
+        <w:t xml:space="preserve"> 25). </w:t>
+      </w:r>
+      <w:proofErr w:type="spellStart"/>
+      <w:r>
+        <w:rPr>
+          <w:rFonts w:ascii="Times New Roman" w:hAnsi="Times New Roman" w:cs="Times New Roman"/>
+          <w:sz w:val="24"/>
+        </w:rPr>
+        <w:t>Stack</w:t>
+      </w:r>
+      <w:proofErr w:type="spellEnd"/>
+      <w:r>
+        <w:rPr>
+          <w:rFonts w:ascii="Times New Roman" w:hAnsi="Times New Roman" w:cs="Times New Roman"/>
+          <w:sz w:val="24"/>
+        </w:rPr>
+        <w:t xml:space="preserve"> </w:t>
+      </w:r>
+      <w:proofErr w:type="spellStart"/>
+      <w:r>
+        <w:rPr>
+          <w:rFonts w:ascii="Times New Roman" w:hAnsi="Times New Roman" w:cs="Times New Roman"/>
+          <w:sz w:val="24"/>
+        </w:rPr>
+        <w:t>Overflow</w:t>
+      </w:r>
+      <w:proofErr w:type="spellEnd"/>
+      <w:r>
+        <w:rPr>
+          <w:rFonts w:ascii="Times New Roman" w:hAnsi="Times New Roman" w:cs="Times New Roman"/>
+          <w:sz w:val="24"/>
+        </w:rPr>
+        <w:t>. https://stackoverflow.com/questions/19588029/customize-listview-in-javafx-with-fxml</w:t>
+      </w:r>
+    </w:p>
+    <w:p>
+      <w:pPr>
+        <w:rPr>
+          <w:rFonts w:ascii="Times New Roman" w:hAnsi="Times New Roman" w:cs="Times New Roman"/>
+          <w:sz w:val="24"/>
+        </w:rPr>
+      </w:pPr>
+    </w:p>
+    <w:p>
+      <w:pPr>
+        <w:rPr>
+          <w:rFonts w:ascii="Times New Roman" w:hAnsi="Times New Roman" w:cs="Times New Roman"/>
+          <w:sz w:val="24"/>
+        </w:rPr>
+      </w:pPr>
+      <w:proofErr w:type="spellStart"/>
+      <w:r>
+        <w:rPr>
+          <w:rFonts w:ascii="Times New Roman" w:hAnsi="Times New Roman" w:cs="Times New Roman"/>
+          <w:sz w:val="24"/>
+        </w:rPr>
+        <w:t>KeepToo</w:t>
+      </w:r>
+      <w:proofErr w:type="spellEnd"/>
+      <w:r>
+        <w:rPr>
+          <w:rFonts w:ascii="Times New Roman" w:hAnsi="Times New Roman" w:cs="Times New Roman"/>
+          <w:sz w:val="24"/>
+        </w:rPr>
+        <w:t xml:space="preserve">. (2020, </w:t>
+      </w:r>
+      <w:proofErr w:type="spellStart"/>
+      <w:r>
+        <w:rPr>
+          <w:rFonts w:ascii="Times New Roman" w:hAnsi="Times New Roman" w:cs="Times New Roman"/>
+          <w:sz w:val="24"/>
+        </w:rPr>
+        <w:t>September</w:t>
+      </w:r>
+      <w:proofErr w:type="spellEnd"/>
+      <w:r>
+        <w:rPr>
+          <w:rFonts w:ascii="Times New Roman" w:hAnsi="Times New Roman" w:cs="Times New Roman"/>
+          <w:sz w:val="24"/>
+        </w:rPr>
+        <w:t xml:space="preserve"> 4). </w:t>
+      </w:r>
+      <w:proofErr w:type="spellStart"/>
+      <w:r>
+        <w:rPr>
+          <w:rFonts w:ascii="Times New Roman" w:hAnsi="Times New Roman" w:cs="Times New Roman"/>
+          <w:sz w:val="24"/>
+        </w:rPr>
+        <w:t>How</w:t>
+      </w:r>
+      <w:proofErr w:type="spellEnd"/>
+      <w:r>
+        <w:rPr>
+          <w:rFonts w:ascii="Times New Roman" w:hAnsi="Times New Roman" w:cs="Times New Roman"/>
+          <w:sz w:val="24"/>
+        </w:rPr>
+        <w:t xml:space="preserve"> </w:t>
+      </w:r>
+      <w:proofErr w:type="spellStart"/>
+      <w:r>
+        <w:rPr>
+          <w:rFonts w:ascii="Times New Roman" w:hAnsi="Times New Roman" w:cs="Times New Roman"/>
+          <w:sz w:val="24"/>
+        </w:rPr>
+        <w:t>to</w:t>
+      </w:r>
+      <w:proofErr w:type="spellEnd"/>
+      <w:r>
+        <w:rPr>
+          <w:rFonts w:ascii="Times New Roman" w:hAnsi="Times New Roman" w:cs="Times New Roman"/>
+          <w:sz w:val="24"/>
+        </w:rPr>
+        <w:t xml:space="preserve"> </w:t>
+      </w:r>
+      <w:proofErr w:type="spellStart"/>
+      <w:r>
+        <w:rPr>
+          <w:rFonts w:ascii="Times New Roman" w:hAnsi="Times New Roman" w:cs="Times New Roman"/>
+          <w:sz w:val="24"/>
+        </w:rPr>
+        <w:t>create</w:t>
+      </w:r>
+      <w:proofErr w:type="spellEnd"/>
+      <w:r>
+        <w:rPr>
+          <w:rFonts w:ascii="Times New Roman" w:hAnsi="Times New Roman" w:cs="Times New Roman"/>
+          <w:sz w:val="24"/>
+        </w:rPr>
+        <w:t xml:space="preserve"> a </w:t>
+      </w:r>
+      <w:proofErr w:type="spellStart"/>
+      <w:r>
+        <w:rPr>
+          <w:rFonts w:ascii="Times New Roman" w:hAnsi="Times New Roman" w:cs="Times New Roman"/>
+          <w:sz w:val="24"/>
+        </w:rPr>
+        <w:t>custom</w:t>
+      </w:r>
+      <w:proofErr w:type="spellEnd"/>
+      <w:r>
+        <w:rPr>
+          <w:rFonts w:ascii="Times New Roman" w:hAnsi="Times New Roman" w:cs="Times New Roman"/>
+          <w:sz w:val="24"/>
+        </w:rPr>
+        <w:t xml:space="preserve"> </w:t>
+      </w:r>
+      <w:proofErr w:type="spellStart"/>
+      <w:r>
+        <w:rPr>
+          <w:rFonts w:ascii="Times New Roman" w:hAnsi="Times New Roman" w:cs="Times New Roman"/>
+          <w:sz w:val="24"/>
+        </w:rPr>
+        <w:t>list</w:t>
+      </w:r>
+      <w:proofErr w:type="spellEnd"/>
+      <w:r>
+        <w:rPr>
+          <w:rFonts w:ascii="Times New Roman" w:hAnsi="Times New Roman" w:cs="Times New Roman"/>
+          <w:sz w:val="24"/>
+        </w:rPr>
+        <w:t xml:space="preserve"> </w:t>
+      </w:r>
+      <w:proofErr w:type="spellStart"/>
+      <w:r>
+        <w:rPr>
+          <w:rFonts w:ascii="Times New Roman" w:hAnsi="Times New Roman" w:cs="Times New Roman"/>
+          <w:sz w:val="24"/>
+        </w:rPr>
+        <w:t>in</w:t>
+      </w:r>
+      <w:proofErr w:type="spellEnd"/>
+      <w:r>
+        <w:rPr>
+          <w:rFonts w:ascii="Times New Roman" w:hAnsi="Times New Roman" w:cs="Times New Roman"/>
+          <w:sz w:val="24"/>
+        </w:rPr>
+        <w:t xml:space="preserve"> </w:t>
+      </w:r>
+      <w:proofErr w:type="spellStart"/>
+      <w:r>
+        <w:rPr>
+          <w:rFonts w:ascii="Times New Roman" w:hAnsi="Times New Roman" w:cs="Times New Roman"/>
+          <w:sz w:val="24"/>
+        </w:rPr>
+        <w:t>JavaFX</w:t>
+      </w:r>
+      <w:proofErr w:type="spellEnd"/>
+      <w:r>
+        <w:rPr>
+          <w:rFonts w:ascii="Times New Roman" w:hAnsi="Times New Roman" w:cs="Times New Roman"/>
+          <w:sz w:val="24"/>
+        </w:rPr>
+        <w:t xml:space="preserve">. </w:t>
+      </w:r>
+      <w:proofErr w:type="spellStart"/>
+      <w:r>
+        <w:rPr>
+          <w:rFonts w:ascii="Times New Roman" w:hAnsi="Times New Roman" w:cs="Times New Roman"/>
+          <w:sz w:val="24"/>
+        </w:rPr>
+        <w:t>YouTube</w:t>
+      </w:r>
+      <w:proofErr w:type="spellEnd"/>
+      <w:r>
+        <w:rPr>
+          <w:rFonts w:ascii="Times New Roman" w:hAnsi="Times New Roman" w:cs="Times New Roman"/>
+          <w:sz w:val="24"/>
+        </w:rPr>
+        <w:t>. https://www.youtube.com/watch?v=4rVr_VT-4Z4</w:t>
+      </w:r>
+    </w:p>
+    <w:p>
+      <w:pPr>
+        <w:rPr>
+          <w:rFonts w:ascii="Times New Roman" w:hAnsi="Times New Roman" w:cs="Times New Roman"/>
+          <w:sz w:val="24"/>
+        </w:rPr>
+      </w:pPr>
+    </w:p>
+    <w:p>
+      <w:pPr>
+        <w:rPr>
+          <w:rFonts w:ascii="Times New Roman" w:hAnsi="Times New Roman" w:cs="Times New Roman"/>
+          <w:sz w:val="24"/>
+        </w:rPr>
+      </w:pPr>
+      <w:proofErr w:type="spellStart"/>
+      <w:r>
+        <w:rPr>
+          <w:rFonts w:ascii="Times New Roman" w:hAnsi="Times New Roman" w:cs="Times New Roman"/>
+          <w:sz w:val="24"/>
+        </w:rPr>
+        <w:t>How</w:t>
+      </w:r>
+      <w:proofErr w:type="spellEnd"/>
+      <w:r>
+        <w:rPr>
+          <w:rFonts w:ascii="Times New Roman" w:hAnsi="Times New Roman" w:cs="Times New Roman"/>
+          <w:sz w:val="24"/>
+        </w:rPr>
+        <w:t xml:space="preserve"> </w:t>
+      </w:r>
+      <w:proofErr w:type="spellStart"/>
+      <w:r>
+        <w:rPr>
+          <w:rFonts w:ascii="Times New Roman" w:hAnsi="Times New Roman" w:cs="Times New Roman"/>
+          <w:sz w:val="24"/>
+        </w:rPr>
+        <w:t>can</w:t>
+      </w:r>
+      <w:proofErr w:type="spellEnd"/>
+      <w:r>
+        <w:rPr>
+          <w:rFonts w:ascii="Times New Roman" w:hAnsi="Times New Roman" w:cs="Times New Roman"/>
+          <w:sz w:val="24"/>
+        </w:rPr>
+        <w:t xml:space="preserve"> I </w:t>
+      </w:r>
+      <w:proofErr w:type="spellStart"/>
+      <w:r>
+        <w:rPr>
+          <w:rFonts w:ascii="Times New Roman" w:hAnsi="Times New Roman" w:cs="Times New Roman"/>
+          <w:sz w:val="24"/>
+        </w:rPr>
+        <w:t>show</w:t>
+      </w:r>
+      <w:proofErr w:type="spellEnd"/>
+      <w:r>
+        <w:rPr>
+          <w:rFonts w:ascii="Times New Roman" w:hAnsi="Times New Roman" w:cs="Times New Roman"/>
+          <w:sz w:val="24"/>
+        </w:rPr>
+        <w:t xml:space="preserve"> </w:t>
+      </w:r>
+      <w:proofErr w:type="spellStart"/>
+      <w:r>
+        <w:rPr>
+          <w:rFonts w:ascii="Times New Roman" w:hAnsi="Times New Roman" w:cs="Times New Roman"/>
+          <w:sz w:val="24"/>
+        </w:rPr>
+        <w:t>an</w:t>
+      </w:r>
+      <w:proofErr w:type="spellEnd"/>
+      <w:r>
+        <w:rPr>
+          <w:rFonts w:ascii="Times New Roman" w:hAnsi="Times New Roman" w:cs="Times New Roman"/>
+          <w:sz w:val="24"/>
+        </w:rPr>
+        <w:t xml:space="preserve"> </w:t>
+      </w:r>
+      <w:proofErr w:type="spellStart"/>
+      <w:r>
+        <w:rPr>
+          <w:rFonts w:ascii="Times New Roman" w:hAnsi="Times New Roman" w:cs="Times New Roman"/>
+          <w:sz w:val="24"/>
+        </w:rPr>
+        <w:t>image</w:t>
+      </w:r>
+      <w:proofErr w:type="spellEnd"/>
+      <w:r>
+        <w:rPr>
+          <w:rFonts w:ascii="Times New Roman" w:hAnsi="Times New Roman" w:cs="Times New Roman"/>
+          <w:sz w:val="24"/>
+        </w:rPr>
+        <w:t xml:space="preserve"> </w:t>
+      </w:r>
+      <w:proofErr w:type="spellStart"/>
+      <w:r>
+        <w:rPr>
+          <w:rFonts w:ascii="Times New Roman" w:hAnsi="Times New Roman" w:cs="Times New Roman"/>
+          <w:sz w:val="24"/>
+        </w:rPr>
+        <w:t>using</w:t>
+      </w:r>
+      <w:proofErr w:type="spellEnd"/>
+      <w:r>
+        <w:rPr>
+          <w:rFonts w:ascii="Times New Roman" w:hAnsi="Times New Roman" w:cs="Times New Roman"/>
+          <w:sz w:val="24"/>
+        </w:rPr>
+        <w:t xml:space="preserve"> </w:t>
+      </w:r>
+      <w:proofErr w:type="spellStart"/>
+      <w:r>
+        <w:rPr>
+          <w:rFonts w:ascii="Times New Roman" w:hAnsi="Times New Roman" w:cs="Times New Roman"/>
+          <w:sz w:val="24"/>
+        </w:rPr>
+        <w:t>the</w:t>
+      </w:r>
+      <w:proofErr w:type="spellEnd"/>
+      <w:r>
+        <w:rPr>
+          <w:rFonts w:ascii="Times New Roman" w:hAnsi="Times New Roman" w:cs="Times New Roman"/>
+          <w:sz w:val="24"/>
+        </w:rPr>
+        <w:t xml:space="preserve"> </w:t>
+      </w:r>
+      <w:proofErr w:type="spellStart"/>
+      <w:r>
+        <w:rPr>
+          <w:rFonts w:ascii="Times New Roman" w:hAnsi="Times New Roman" w:cs="Times New Roman"/>
+          <w:sz w:val="24"/>
+        </w:rPr>
+        <w:t>ImageView</w:t>
+      </w:r>
+      <w:proofErr w:type="spellEnd"/>
+      <w:r>
+        <w:rPr>
+          <w:rFonts w:ascii="Times New Roman" w:hAnsi="Times New Roman" w:cs="Times New Roman"/>
+          <w:sz w:val="24"/>
+        </w:rPr>
+        <w:t xml:space="preserve"> </w:t>
+      </w:r>
+      <w:proofErr w:type="spellStart"/>
+      <w:r>
+        <w:rPr>
+          <w:rFonts w:ascii="Times New Roman" w:hAnsi="Times New Roman" w:cs="Times New Roman"/>
+          <w:sz w:val="24"/>
+        </w:rPr>
+        <w:t>component</w:t>
+      </w:r>
+      <w:proofErr w:type="spellEnd"/>
+      <w:r>
+        <w:rPr>
+          <w:rFonts w:ascii="Times New Roman" w:hAnsi="Times New Roman" w:cs="Times New Roman"/>
+          <w:sz w:val="24"/>
+        </w:rPr>
+        <w:t xml:space="preserve"> </w:t>
+      </w:r>
+      <w:proofErr w:type="spellStart"/>
+      <w:r>
+        <w:rPr>
+          <w:rFonts w:ascii="Times New Roman" w:hAnsi="Times New Roman" w:cs="Times New Roman"/>
+          <w:sz w:val="24"/>
+        </w:rPr>
+        <w:t>in</w:t>
+      </w:r>
+      <w:proofErr w:type="spellEnd"/>
+      <w:r>
+        <w:rPr>
+          <w:rFonts w:ascii="Times New Roman" w:hAnsi="Times New Roman" w:cs="Times New Roman"/>
+          <w:sz w:val="24"/>
+        </w:rPr>
+        <w:t xml:space="preserve"> </w:t>
+      </w:r>
+      <w:proofErr w:type="spellStart"/>
+      <w:r>
+        <w:rPr>
+          <w:rFonts w:ascii="Times New Roman" w:hAnsi="Times New Roman" w:cs="Times New Roman"/>
+          <w:sz w:val="24"/>
+        </w:rPr>
+        <w:t>javafx</w:t>
+      </w:r>
+      <w:proofErr w:type="spellEnd"/>
+      <w:r>
+        <w:rPr>
+          <w:rFonts w:ascii="Times New Roman" w:hAnsi="Times New Roman" w:cs="Times New Roman"/>
+          <w:sz w:val="24"/>
+        </w:rPr>
+        <w:t xml:space="preserve"> </w:t>
+      </w:r>
+      <w:proofErr w:type="spellStart"/>
+      <w:r>
+        <w:rPr>
+          <w:rFonts w:ascii="Times New Roman" w:hAnsi="Times New Roman" w:cs="Times New Roman"/>
+          <w:sz w:val="24"/>
+        </w:rPr>
+        <w:t>and</w:t>
+      </w:r>
+      <w:proofErr w:type="spellEnd"/>
+      <w:r>
+        <w:rPr>
+          <w:rFonts w:ascii="Times New Roman" w:hAnsi="Times New Roman" w:cs="Times New Roman"/>
+          <w:sz w:val="24"/>
+        </w:rPr>
+        <w:t xml:space="preserve"> </w:t>
+      </w:r>
+      <w:proofErr w:type="spellStart"/>
+      <w:r>
+        <w:rPr>
+          <w:rFonts w:ascii="Times New Roman" w:hAnsi="Times New Roman" w:cs="Times New Roman"/>
+          <w:sz w:val="24"/>
+        </w:rPr>
+        <w:t>fxml</w:t>
+      </w:r>
+      <w:proofErr w:type="spellEnd"/>
+      <w:r>
+        <w:rPr>
+          <w:rFonts w:ascii="Times New Roman" w:hAnsi="Times New Roman" w:cs="Times New Roman"/>
+          <w:sz w:val="24"/>
+        </w:rPr>
+        <w:t xml:space="preserve">? (2014, </w:t>
+      </w:r>
+      <w:proofErr w:type="spellStart"/>
+      <w:r>
+        <w:rPr>
+          <w:rFonts w:ascii="Times New Roman" w:hAnsi="Times New Roman" w:cs="Times New Roman"/>
+          <w:sz w:val="24"/>
+        </w:rPr>
+        <w:t>March</w:t>
+      </w:r>
+      <w:proofErr w:type="spellEnd"/>
+      <w:r>
+        <w:rPr>
+          <w:rFonts w:ascii="Times New Roman" w:hAnsi="Times New Roman" w:cs="Times New Roman"/>
+          <w:sz w:val="24"/>
+        </w:rPr>
+        <w:t xml:space="preserve"> 28). </w:t>
+      </w:r>
+      <w:proofErr w:type="spellStart"/>
+      <w:r>
+        <w:rPr>
+          <w:rFonts w:ascii="Times New Roman" w:hAnsi="Times New Roman" w:cs="Times New Roman"/>
+          <w:sz w:val="24"/>
+        </w:rPr>
+        <w:t>Stack</w:t>
+      </w:r>
+      <w:proofErr w:type="spellEnd"/>
+      <w:r>
+        <w:rPr>
+          <w:rFonts w:ascii="Times New Roman" w:hAnsi="Times New Roman" w:cs="Times New Roman"/>
+          <w:sz w:val="24"/>
+        </w:rPr>
+        <w:t xml:space="preserve"> </w:t>
+      </w:r>
+      <w:proofErr w:type="spellStart"/>
+      <w:r>
+        <w:rPr>
+          <w:rFonts w:ascii="Times New Roman" w:hAnsi="Times New Roman" w:cs="Times New Roman"/>
+          <w:sz w:val="24"/>
+        </w:rPr>
+        <w:t>Overflow</w:t>
+      </w:r>
+      <w:proofErr w:type="spellEnd"/>
+      <w:r>
+        <w:rPr>
+          <w:rFonts w:ascii="Times New Roman" w:hAnsi="Times New Roman" w:cs="Times New Roman"/>
+          <w:sz w:val="24"/>
+        </w:rPr>
+        <w:t>. https://stackoverflow.com/questions/22710053/how-can-i-show-an-image-using-the-imageview-component-in-javafx-and-fxml</w:t>
+      </w:r>
+    </w:p>
+    <w:p>
+      <w:pPr>
+        <w:rPr>
+          <w:rFonts w:ascii="Times New Roman" w:hAnsi="Times New Roman" w:cs="Times New Roman"/>
+          <w:sz w:val="24"/>
+        </w:rPr>
+      </w:pPr>
+    </w:p>
+    <w:p>
+      <w:pPr>
+        <w:rPr>
+          <w:rFonts w:ascii="Times New Roman" w:hAnsi="Times New Roman" w:cs="Times New Roman"/>
+          <w:sz w:val="24"/>
+        </w:rPr>
+      </w:pPr>
+      <w:proofErr w:type="spellStart"/>
+      <w:r>
+        <w:rPr>
+          <w:rFonts w:ascii="Times New Roman" w:hAnsi="Times New Roman" w:cs="Times New Roman"/>
+          <w:sz w:val="24"/>
+        </w:rPr>
+        <w:t>How</w:t>
+      </w:r>
+      <w:proofErr w:type="spellEnd"/>
+      <w:r>
+        <w:rPr>
+          <w:rFonts w:ascii="Times New Roman" w:hAnsi="Times New Roman" w:cs="Times New Roman"/>
+          <w:sz w:val="24"/>
+        </w:rPr>
+        <w:t xml:space="preserve"> </w:t>
+      </w:r>
+      <w:proofErr w:type="spellStart"/>
+      <w:r>
+        <w:rPr>
+          <w:rFonts w:ascii="Times New Roman" w:hAnsi="Times New Roman" w:cs="Times New Roman"/>
+          <w:sz w:val="24"/>
+        </w:rPr>
+        <w:t>to</w:t>
+      </w:r>
+      <w:proofErr w:type="spellEnd"/>
+      <w:r>
+        <w:rPr>
+          <w:rFonts w:ascii="Times New Roman" w:hAnsi="Times New Roman" w:cs="Times New Roman"/>
+          <w:sz w:val="24"/>
+        </w:rPr>
+        <w:t xml:space="preserve"> </w:t>
+      </w:r>
+      <w:proofErr w:type="spellStart"/>
+      <w:r>
+        <w:rPr>
+          <w:rFonts w:ascii="Times New Roman" w:hAnsi="Times New Roman" w:cs="Times New Roman"/>
+          <w:sz w:val="24"/>
+        </w:rPr>
+        <w:t>create</w:t>
+      </w:r>
+      <w:proofErr w:type="spellEnd"/>
+      <w:r>
+        <w:rPr>
+          <w:rFonts w:ascii="Times New Roman" w:hAnsi="Times New Roman" w:cs="Times New Roman"/>
+          <w:sz w:val="24"/>
+        </w:rPr>
+        <w:t xml:space="preserve"> a </w:t>
+      </w:r>
+      <w:proofErr w:type="spellStart"/>
+      <w:r>
+        <w:rPr>
+          <w:rFonts w:ascii="Times New Roman" w:hAnsi="Times New Roman" w:cs="Times New Roman"/>
+          <w:sz w:val="24"/>
+        </w:rPr>
+        <w:t>Dialog</w:t>
+      </w:r>
+      <w:proofErr w:type="spellEnd"/>
+      <w:r>
+        <w:rPr>
+          <w:rFonts w:ascii="Times New Roman" w:hAnsi="Times New Roman" w:cs="Times New Roman"/>
+          <w:sz w:val="24"/>
+        </w:rPr>
+        <w:t xml:space="preserve"> </w:t>
+      </w:r>
+      <w:proofErr w:type="spellStart"/>
+      <w:r>
+        <w:rPr>
+          <w:rFonts w:ascii="Times New Roman" w:hAnsi="Times New Roman" w:cs="Times New Roman"/>
+          <w:sz w:val="24"/>
+        </w:rPr>
+        <w:t>in</w:t>
+      </w:r>
+      <w:proofErr w:type="spellEnd"/>
+      <w:r>
+        <w:rPr>
+          <w:rFonts w:ascii="Times New Roman" w:hAnsi="Times New Roman" w:cs="Times New Roman"/>
+          <w:sz w:val="24"/>
+        </w:rPr>
+        <w:t xml:space="preserve"> </w:t>
+      </w:r>
+      <w:proofErr w:type="spellStart"/>
+      <w:r>
+        <w:rPr>
+          <w:rFonts w:ascii="Times New Roman" w:hAnsi="Times New Roman" w:cs="Times New Roman"/>
+          <w:sz w:val="24"/>
+        </w:rPr>
+        <w:t>JavaFX</w:t>
+      </w:r>
+      <w:proofErr w:type="spellEnd"/>
+      <w:r>
+        <w:rPr>
+          <w:rFonts w:ascii="Times New Roman" w:hAnsi="Times New Roman" w:cs="Times New Roman"/>
+          <w:sz w:val="24"/>
+        </w:rPr>
+        <w:t>? (</w:t>
+      </w:r>
+      <w:proofErr w:type="spellStart"/>
+      <w:r>
+        <w:rPr>
+          <w:rFonts w:ascii="Times New Roman" w:hAnsi="Times New Roman" w:cs="Times New Roman"/>
+          <w:sz w:val="24"/>
+        </w:rPr>
+        <w:t>n.d</w:t>
+      </w:r>
+      <w:proofErr w:type="spellEnd"/>
+      <w:r>
+        <w:rPr>
+          <w:rFonts w:ascii="Times New Roman" w:hAnsi="Times New Roman" w:cs="Times New Roman"/>
+          <w:sz w:val="24"/>
+        </w:rPr>
+        <w:t xml:space="preserve">.). </w:t>
+      </w:r>
+      <w:proofErr w:type="spellStart"/>
+      <w:r>
+        <w:rPr>
+          <w:rFonts w:ascii="Times New Roman" w:hAnsi="Times New Roman" w:cs="Times New Roman"/>
+          <w:sz w:val="24"/>
+        </w:rPr>
+        <w:t>Tutorials</w:t>
+      </w:r>
+      <w:proofErr w:type="spellEnd"/>
+      <w:r>
+        <w:rPr>
+          <w:rFonts w:ascii="Times New Roman" w:hAnsi="Times New Roman" w:cs="Times New Roman"/>
+          <w:sz w:val="24"/>
+        </w:rPr>
+        <w:t xml:space="preserve"> </w:t>
+      </w:r>
+      <w:proofErr w:type="spellStart"/>
+      <w:r>
+        <w:rPr>
+          <w:rFonts w:ascii="Times New Roman" w:hAnsi="Times New Roman" w:cs="Times New Roman"/>
+          <w:sz w:val="24"/>
+        </w:rPr>
+        <w:t>Point</w:t>
+      </w:r>
+      <w:proofErr w:type="spellEnd"/>
+      <w:r>
+        <w:rPr>
+          <w:rFonts w:ascii="Times New Roman" w:hAnsi="Times New Roman" w:cs="Times New Roman"/>
+          <w:sz w:val="24"/>
+        </w:rPr>
+        <w:t>. https://www.tutorialspoint.com/how-to-create-a-dialog-in-javafx</w:t>
+      </w:r>
+    </w:p>
+    <w:p>
+      <w:pPr>
+        <w:rPr>
+          <w:rFonts w:ascii="Times New Roman" w:hAnsi="Times New Roman" w:cs="Times New Roman"/>
+          <w:sz w:val="24"/>
+        </w:rPr>
+      </w:pPr>
+    </w:p>
+    <w:p>
+      <w:pPr>
+        <w:rPr>
+          <w:rFonts w:ascii="Times New Roman" w:hAnsi="Times New Roman" w:cs="Times New Roman"/>
+          <w:sz w:val="24"/>
+        </w:rPr>
+      </w:pPr>
+      <w:proofErr w:type="spellStart"/>
+      <w:r>
+        <w:rPr>
+          <w:rFonts w:ascii="Times New Roman" w:hAnsi="Times New Roman" w:cs="Times New Roman"/>
+          <w:sz w:val="24"/>
+        </w:rPr>
+        <w:t>Dialog</w:t>
+      </w:r>
+      <w:proofErr w:type="spellEnd"/>
+      <w:r>
+        <w:rPr>
+          <w:rFonts w:ascii="Times New Roman" w:hAnsi="Times New Roman" w:cs="Times New Roman"/>
+          <w:sz w:val="24"/>
+        </w:rPr>
+        <w:t xml:space="preserve"> (</w:t>
+      </w:r>
+      <w:proofErr w:type="spellStart"/>
+      <w:r>
+        <w:rPr>
+          <w:rFonts w:ascii="Times New Roman" w:hAnsi="Times New Roman" w:cs="Times New Roman"/>
+          <w:sz w:val="24"/>
+        </w:rPr>
+        <w:t>JavaFX</w:t>
+      </w:r>
+      <w:proofErr w:type="spellEnd"/>
+      <w:r>
+        <w:rPr>
+          <w:rFonts w:ascii="Times New Roman" w:hAnsi="Times New Roman" w:cs="Times New Roman"/>
+          <w:sz w:val="24"/>
+        </w:rPr>
+        <w:t xml:space="preserve"> 8). (2015, </w:t>
+      </w:r>
+      <w:proofErr w:type="spellStart"/>
+      <w:r>
+        <w:rPr>
+          <w:rFonts w:ascii="Times New Roman" w:hAnsi="Times New Roman" w:cs="Times New Roman"/>
+          <w:sz w:val="24"/>
+        </w:rPr>
+        <w:t>February</w:t>
+      </w:r>
+      <w:proofErr w:type="spellEnd"/>
+      <w:r>
+        <w:rPr>
+          <w:rFonts w:ascii="Times New Roman" w:hAnsi="Times New Roman" w:cs="Times New Roman"/>
+          <w:sz w:val="24"/>
+        </w:rPr>
+        <w:t xml:space="preserve"> 10). </w:t>
+      </w:r>
+      <w:proofErr w:type="spellStart"/>
+      <w:r>
+        <w:rPr>
+          <w:rFonts w:ascii="Times New Roman" w:hAnsi="Times New Roman" w:cs="Times New Roman"/>
+          <w:sz w:val="24"/>
+        </w:rPr>
+        <w:t>Oracle</w:t>
+      </w:r>
+      <w:proofErr w:type="spellEnd"/>
+      <w:r>
+        <w:rPr>
+          <w:rFonts w:ascii="Times New Roman" w:hAnsi="Times New Roman" w:cs="Times New Roman"/>
+          <w:sz w:val="24"/>
+        </w:rPr>
+        <w:t xml:space="preserve"> </w:t>
+      </w:r>
+      <w:proofErr w:type="spellStart"/>
+      <w:r>
+        <w:rPr>
+          <w:rFonts w:ascii="Times New Roman" w:hAnsi="Times New Roman" w:cs="Times New Roman"/>
+          <w:sz w:val="24"/>
+        </w:rPr>
+        <w:t>Documentation</w:t>
+      </w:r>
+      <w:proofErr w:type="spellEnd"/>
+      <w:r>
+        <w:rPr>
+          <w:rFonts w:ascii="Times New Roman" w:hAnsi="Times New Roman" w:cs="Times New Roman"/>
+          <w:sz w:val="24"/>
+        </w:rPr>
+        <w:t>. https://docs.oracle.com/javase/8/javafx/api/javafx/scene/control/Dialog.html</w:t>
+      </w:r>
+    </w:p>
+    <w:p>
+      <w:pPr>
+        <w:rPr>
+          <w:rFonts w:ascii="Times New Roman" w:hAnsi="Times New Roman" w:cs="Times New Roman"/>
+          <w:sz w:val="24"/>
+        </w:rPr>
+      </w:pPr>
+    </w:p>
+    <w:p>
+      <w:pPr>
+        <w:rPr>
+          <w:rFonts w:ascii="Times New Roman" w:hAnsi="Times New Roman" w:cs="Times New Roman"/>
+          <w:sz w:val="24"/>
+        </w:rPr>
+      </w:pPr>
+      <w:proofErr w:type="spellStart"/>
+      <w:r>
+        <w:rPr>
+          <w:rFonts w:ascii="Times New Roman" w:hAnsi="Times New Roman" w:cs="Times New Roman"/>
+          <w:sz w:val="24"/>
+        </w:rPr>
+        <w:t>How</w:t>
+      </w:r>
+      <w:proofErr w:type="spellEnd"/>
+      <w:r>
+        <w:rPr>
+          <w:rFonts w:ascii="Times New Roman" w:hAnsi="Times New Roman" w:cs="Times New Roman"/>
+          <w:sz w:val="24"/>
+        </w:rPr>
+        <w:t xml:space="preserve"> </w:t>
+      </w:r>
+      <w:proofErr w:type="spellStart"/>
+      <w:r>
+        <w:rPr>
+          <w:rFonts w:ascii="Times New Roman" w:hAnsi="Times New Roman" w:cs="Times New Roman"/>
+          <w:sz w:val="24"/>
+        </w:rPr>
+        <w:t>do</w:t>
+      </w:r>
+      <w:proofErr w:type="spellEnd"/>
+      <w:r>
+        <w:rPr>
+          <w:rFonts w:ascii="Times New Roman" w:hAnsi="Times New Roman" w:cs="Times New Roman"/>
+          <w:sz w:val="24"/>
+        </w:rPr>
+        <w:t xml:space="preserve"> </w:t>
+      </w:r>
+      <w:proofErr w:type="spellStart"/>
+      <w:r>
+        <w:rPr>
+          <w:rFonts w:ascii="Times New Roman" w:hAnsi="Times New Roman" w:cs="Times New Roman"/>
+          <w:sz w:val="24"/>
+        </w:rPr>
+        <w:t>you</w:t>
+      </w:r>
+      <w:proofErr w:type="spellEnd"/>
+      <w:r>
+        <w:rPr>
+          <w:rFonts w:ascii="Times New Roman" w:hAnsi="Times New Roman" w:cs="Times New Roman"/>
+          <w:sz w:val="24"/>
+        </w:rPr>
+        <w:t xml:space="preserve"> </w:t>
+      </w:r>
+      <w:proofErr w:type="spellStart"/>
+      <w:r>
+        <w:rPr>
+          <w:rFonts w:ascii="Times New Roman" w:hAnsi="Times New Roman" w:cs="Times New Roman"/>
+          <w:sz w:val="24"/>
+        </w:rPr>
+        <w:t>attach</w:t>
+      </w:r>
+      <w:proofErr w:type="spellEnd"/>
+      <w:r>
+        <w:rPr>
+          <w:rFonts w:ascii="Times New Roman" w:hAnsi="Times New Roman" w:cs="Times New Roman"/>
+          <w:sz w:val="24"/>
+        </w:rPr>
+        <w:t xml:space="preserve"> a </w:t>
+      </w:r>
+      <w:proofErr w:type="spellStart"/>
+      <w:r>
+        <w:rPr>
+          <w:rFonts w:ascii="Times New Roman" w:hAnsi="Times New Roman" w:cs="Times New Roman"/>
+          <w:sz w:val="24"/>
+        </w:rPr>
+        <w:t>listener</w:t>
+      </w:r>
+      <w:proofErr w:type="spellEnd"/>
+      <w:r>
+        <w:rPr>
+          <w:rFonts w:ascii="Times New Roman" w:hAnsi="Times New Roman" w:cs="Times New Roman"/>
+          <w:sz w:val="24"/>
+        </w:rPr>
+        <w:t xml:space="preserve"> </w:t>
+      </w:r>
+      <w:proofErr w:type="spellStart"/>
+      <w:r>
+        <w:rPr>
+          <w:rFonts w:ascii="Times New Roman" w:hAnsi="Times New Roman" w:cs="Times New Roman"/>
+          <w:sz w:val="24"/>
+        </w:rPr>
+        <w:t>to</w:t>
+      </w:r>
+      <w:proofErr w:type="spellEnd"/>
+      <w:r>
+        <w:rPr>
+          <w:rFonts w:ascii="Times New Roman" w:hAnsi="Times New Roman" w:cs="Times New Roman"/>
+          <w:sz w:val="24"/>
+        </w:rPr>
+        <w:t xml:space="preserve"> a </w:t>
+      </w:r>
+      <w:proofErr w:type="spellStart"/>
+      <w:r>
+        <w:rPr>
+          <w:rFonts w:ascii="Times New Roman" w:hAnsi="Times New Roman" w:cs="Times New Roman"/>
+          <w:sz w:val="24"/>
+        </w:rPr>
+        <w:t>JavaFX</w:t>
+      </w:r>
+      <w:proofErr w:type="spellEnd"/>
+      <w:r>
+        <w:rPr>
+          <w:rFonts w:ascii="Times New Roman" w:hAnsi="Times New Roman" w:cs="Times New Roman"/>
+          <w:sz w:val="24"/>
+        </w:rPr>
+        <w:t xml:space="preserve"> </w:t>
+      </w:r>
+      <w:proofErr w:type="spellStart"/>
+      <w:r>
+        <w:rPr>
+          <w:rFonts w:ascii="Times New Roman" w:hAnsi="Times New Roman" w:cs="Times New Roman"/>
+          <w:sz w:val="24"/>
+        </w:rPr>
+        <w:t>spinner</w:t>
+      </w:r>
+      <w:proofErr w:type="spellEnd"/>
+      <w:r>
+        <w:rPr>
+          <w:rFonts w:ascii="Times New Roman" w:hAnsi="Times New Roman" w:cs="Times New Roman"/>
+          <w:sz w:val="24"/>
+        </w:rPr>
+        <w:t xml:space="preserve">? (2015, </w:t>
+      </w:r>
+      <w:proofErr w:type="spellStart"/>
+      <w:r>
+        <w:rPr>
+          <w:rFonts w:ascii="Times New Roman" w:hAnsi="Times New Roman" w:cs="Times New Roman"/>
+          <w:sz w:val="24"/>
+        </w:rPr>
+        <w:t>April</w:t>
+      </w:r>
+      <w:proofErr w:type="spellEnd"/>
+      <w:r>
+        <w:rPr>
+          <w:rFonts w:ascii="Times New Roman" w:hAnsi="Times New Roman" w:cs="Times New Roman"/>
+          <w:sz w:val="24"/>
+        </w:rPr>
+        <w:t xml:space="preserve"> 28). </w:t>
+      </w:r>
+      <w:proofErr w:type="spellStart"/>
+      <w:r>
+        <w:rPr>
+          <w:rFonts w:ascii="Times New Roman" w:hAnsi="Times New Roman" w:cs="Times New Roman"/>
+          <w:sz w:val="24"/>
+        </w:rPr>
+        <w:t>Stack</w:t>
+      </w:r>
+      <w:proofErr w:type="spellEnd"/>
+      <w:r>
+        <w:rPr>
+          <w:rFonts w:ascii="Times New Roman" w:hAnsi="Times New Roman" w:cs="Times New Roman"/>
+          <w:sz w:val="24"/>
+        </w:rPr>
+        <w:t xml:space="preserve"> </w:t>
+      </w:r>
+      <w:proofErr w:type="spellStart"/>
+      <w:r>
+        <w:rPr>
+          <w:rFonts w:ascii="Times New Roman" w:hAnsi="Times New Roman" w:cs="Times New Roman"/>
+          <w:sz w:val="24"/>
+        </w:rPr>
+        <w:t>Overflow</w:t>
+      </w:r>
+      <w:proofErr w:type="spellEnd"/>
+      <w:r>
+        <w:rPr>
+          <w:rFonts w:ascii="Times New Roman" w:hAnsi="Times New Roman" w:cs="Times New Roman"/>
+          <w:sz w:val="24"/>
+        </w:rPr>
+        <w:t>. https://stackoverflow.com/questions/29926428/how-do-you-attach-a-listener-to-a-javafx-spinner</w:t>
+      </w:r>
+    </w:p>
+    <w:p>
+      <w:pPr>
+        <w:rPr>
+          <w:rFonts w:ascii="Times New Roman" w:hAnsi="Times New Roman" w:cs="Times New Roman"/>
+          <w:sz w:val="24"/>
+        </w:rPr>
+      </w:pPr>
+    </w:p>
+    <w:p>
+      <w:pPr>
+        <w:rPr>
+          <w:rFonts w:ascii="Times New Roman" w:hAnsi="Times New Roman" w:cs="Times New Roman"/>
+          <w:sz w:val="24"/>
+          <w:lang w:val="en-US"/>
+        </w:rPr>
+      </w:pPr>
+      <w:proofErr w:type="spellStart"/>
+      <w:r>
+        <w:rPr>
+          <w:rFonts w:ascii="Times New Roman" w:hAnsi="Times New Roman" w:cs="Times New Roman"/>
+          <w:sz w:val="24"/>
+        </w:rPr>
+        <w:t>javafx</w:t>
+      </w:r>
+      <w:proofErr w:type="spellEnd"/>
+      <w:r>
+        <w:rPr>
+          <w:rFonts w:ascii="Times New Roman" w:hAnsi="Times New Roman" w:cs="Times New Roman"/>
+          <w:sz w:val="24"/>
+        </w:rPr>
+        <w:t xml:space="preserve"> </w:t>
+      </w:r>
+      <w:proofErr w:type="spellStart"/>
+      <w:r>
+        <w:rPr>
+          <w:rFonts w:ascii="Times New Roman" w:hAnsi="Times New Roman" w:cs="Times New Roman"/>
+          <w:sz w:val="24"/>
+        </w:rPr>
+        <w:t>Rotate</w:t>
+      </w:r>
+      <w:proofErr w:type="spellEnd"/>
+      <w:r>
+        <w:rPr>
+          <w:rFonts w:ascii="Times New Roman" w:hAnsi="Times New Roman" w:cs="Times New Roman"/>
+          <w:sz w:val="24"/>
+        </w:rPr>
+        <w:t xml:space="preserve"> </w:t>
+      </w:r>
+      <w:proofErr w:type="spellStart"/>
+      <w:r>
+        <w:rPr>
+          <w:rFonts w:ascii="Times New Roman" w:hAnsi="Times New Roman" w:cs="Times New Roman"/>
+          <w:sz w:val="24"/>
+        </w:rPr>
+        <w:t>Transition</w:t>
+      </w:r>
+      <w:proofErr w:type="spellEnd"/>
+      <w:r>
+        <w:rPr>
+          <w:rFonts w:ascii="Times New Roman" w:hAnsi="Times New Roman" w:cs="Times New Roman"/>
+          <w:sz w:val="24"/>
+        </w:rPr>
+        <w:t xml:space="preserve"> - </w:t>
+      </w:r>
+      <w:proofErr w:type="spellStart"/>
+      <w:r>
+        <w:rPr>
+          <w:rFonts w:ascii="Times New Roman" w:hAnsi="Times New Roman" w:cs="Times New Roman"/>
+          <w:sz w:val="24"/>
+        </w:rPr>
+        <w:t>javatpoint</w:t>
+      </w:r>
+      <w:proofErr w:type="spellEnd"/>
+      <w:r>
+        <w:rPr>
+          <w:rFonts w:ascii="Times New Roman" w:hAnsi="Times New Roman" w:cs="Times New Roman"/>
+          <w:sz w:val="24"/>
+        </w:rPr>
+        <w:t>. (</w:t>
+      </w:r>
+      <w:proofErr w:type="spellStart"/>
+      <w:r>
+        <w:rPr>
+          <w:rFonts w:ascii="Times New Roman" w:hAnsi="Times New Roman" w:cs="Times New Roman"/>
+          <w:sz w:val="24"/>
+        </w:rPr>
+        <w:t>n.d</w:t>
+      </w:r>
+      <w:proofErr w:type="spellEnd"/>
+      <w:r>
+        <w:rPr>
+          <w:rFonts w:ascii="Times New Roman" w:hAnsi="Times New Roman" w:cs="Times New Roman"/>
+          <w:sz w:val="24"/>
+        </w:rPr>
+        <w:t xml:space="preserve">.). Www.Javatpoint.Com. </w:t>
       </w:r>
       <w:hyperlink r:id="rId8" w:history="1">
-        <w:r>
-          <w:rPr>
-            <w:rStyle w:val="-"/>
-            <w:rFonts w:ascii="Times New Roman" w:hAnsi="Times New Roman" w:cs="Times New Roman"/>
-            <w:sz w:val="24"/>
-          </w:rPr>
-          <w:t>https://stackoverflow.com/questions/29707882/javafx-hbox-alignment</w:t>
-        </w:r>
-      </w:hyperlink>
-    </w:p>
-    <w:p>
-      <w:pPr>
-        <w:rPr>
-          <w:rFonts w:ascii="Times New Roman" w:hAnsi="Times New Roman" w:cs="Times New Roman"/>
-          <w:sz w:val="24"/>
-        </w:rPr>
-      </w:pPr>
-      <w:r>
-        <w:rPr>
-          <w:rFonts w:ascii="Times New Roman" w:hAnsi="Times New Roman" w:cs="Times New Roman"/>
-          <w:sz w:val="24"/>
-        </w:rPr>
-        <w:t xml:space="preserve">(Για το </w:t>
-      </w:r>
-      <w:r>
-        <w:rPr>
-          <w:rFonts w:ascii="Times New Roman" w:hAnsi="Times New Roman" w:cs="Times New Roman"/>
-          <w:sz w:val="24"/>
-          <w:lang w:val="en-US"/>
-        </w:rPr>
-        <w:t>Backend)</w:t>
-      </w:r>
-      <w:r>
-        <w:rPr>
-          <w:rFonts w:ascii="Times New Roman" w:hAnsi="Times New Roman" w:cs="Times New Roman"/>
-          <w:sz w:val="24"/>
-          <w:lang w:val="en-US"/>
-        </w:rPr>
-        <w:t xml:space="preserve">: </w:t>
-      </w:r>
-      <w:hyperlink r:id="rId9" w:history="1">
-        <w:r>
-          <w:rPr>
-            <w:rStyle w:val="-"/>
-            <w:rFonts w:ascii="Times New Roman" w:hAnsi="Times New Roman" w:cs="Times New Roman"/>
-            <w:sz w:val="24"/>
-          </w:rPr>
-          <w:t>https://stackoverflow.com/questions/40480/is-java-pass-by-reference-or-pass-by-value</w:t>
-        </w:r>
-      </w:hyperlink>
-    </w:p>
-    <w:p>
-      <w:pPr>
-        <w:rPr>
-          <w:rFonts w:ascii="Times New Roman" w:hAnsi="Times New Roman" w:cs="Times New Roman"/>
-          <w:sz w:val="24"/>
-        </w:rPr>
-      </w:pPr>
-      <w:proofErr w:type="spellStart"/>
-      <w:r>
-        <w:rPr>
-          <w:rFonts w:ascii="Times New Roman" w:hAnsi="Times New Roman" w:cs="Times New Roman"/>
-          <w:sz w:val="24"/>
-        </w:rPr>
-        <w:t>Customize</w:t>
-      </w:r>
-      <w:proofErr w:type="spellEnd"/>
-      <w:r>
-        <w:rPr>
-          <w:rFonts w:ascii="Times New Roman" w:hAnsi="Times New Roman" w:cs="Times New Roman"/>
-          <w:sz w:val="24"/>
-        </w:rPr>
-        <w:t xml:space="preserve"> </w:t>
-      </w:r>
-      <w:proofErr w:type="spellStart"/>
-      <w:r>
-        <w:rPr>
-          <w:rFonts w:ascii="Times New Roman" w:hAnsi="Times New Roman" w:cs="Times New Roman"/>
-          <w:sz w:val="24"/>
-        </w:rPr>
-        <w:t>list</w:t>
-      </w:r>
-      <w:proofErr w:type="spellEnd"/>
-      <w:r>
-        <w:rPr>
-          <w:rFonts w:ascii="Times New Roman" w:hAnsi="Times New Roman" w:cs="Times New Roman"/>
-          <w:sz w:val="24"/>
-        </w:rPr>
-        <w:t xml:space="preserve"> </w:t>
-      </w:r>
-      <w:proofErr w:type="spellStart"/>
-      <w:r>
-        <w:rPr>
-          <w:rFonts w:ascii="Times New Roman" w:hAnsi="Times New Roman" w:cs="Times New Roman"/>
-          <w:sz w:val="24"/>
-        </w:rPr>
-        <w:t>view</w:t>
-      </w:r>
-      <w:proofErr w:type="spellEnd"/>
-      <w:r>
-        <w:rPr>
-          <w:rFonts w:ascii="Times New Roman" w:hAnsi="Times New Roman" w:cs="Times New Roman"/>
-          <w:sz w:val="24"/>
-        </w:rPr>
-        <w:t xml:space="preserve"> (</w:t>
-      </w:r>
-      <w:proofErr w:type="spellStart"/>
-      <w:r>
-        <w:rPr>
-          <w:rFonts w:ascii="Times New Roman" w:hAnsi="Times New Roman" w:cs="Times New Roman"/>
-          <w:sz w:val="24"/>
-        </w:rPr>
-        <w:t>Populate</w:t>
-      </w:r>
-      <w:proofErr w:type="spellEnd"/>
-      <w:r>
-        <w:rPr>
-          <w:rFonts w:ascii="Times New Roman" w:hAnsi="Times New Roman" w:cs="Times New Roman"/>
-          <w:sz w:val="24"/>
-        </w:rPr>
-        <w:t xml:space="preserve"> </w:t>
-      </w:r>
-      <w:proofErr w:type="spellStart"/>
-      <w:r>
-        <w:rPr>
-          <w:rFonts w:ascii="Times New Roman" w:hAnsi="Times New Roman" w:cs="Times New Roman"/>
-          <w:sz w:val="24"/>
-        </w:rPr>
-        <w:t>Fields</w:t>
-      </w:r>
-      <w:proofErr w:type="spellEnd"/>
-      <w:r>
-        <w:rPr>
-          <w:rFonts w:ascii="Times New Roman" w:hAnsi="Times New Roman" w:cs="Times New Roman"/>
-          <w:sz w:val="24"/>
-        </w:rPr>
-        <w:t>)</w:t>
-      </w:r>
-      <w:r>
-        <w:rPr>
-          <w:rFonts w:ascii="Times New Roman" w:hAnsi="Times New Roman" w:cs="Times New Roman"/>
-          <w:sz w:val="24"/>
-          <w:lang w:val="en-US"/>
-        </w:rPr>
-        <w:t xml:space="preserve">: </w:t>
-      </w:r>
-      <w:hyperlink r:id="rId10" w:history="1">
-        <w:r>
-          <w:rPr>
-            <w:rStyle w:val="-"/>
-            <w:rFonts w:ascii="Times New Roman" w:hAnsi="Times New Roman" w:cs="Times New Roman"/>
-            <w:sz w:val="24"/>
-          </w:rPr>
-          <w:t>https://stackoverflow.com/questions/19588029/customize-listview-in-javafx-with-fxml</w:t>
-        </w:r>
-      </w:hyperlink>
-      <w:r>
-        <w:rPr>
-          <w:rFonts w:ascii="Times New Roman" w:hAnsi="Times New Roman" w:cs="Times New Roman"/>
-          <w:sz w:val="24"/>
-        </w:rPr>
-        <w:t xml:space="preserve"> </w:t>
-      </w:r>
-    </w:p>
-    <w:p>
-      <w:pPr>
-        <w:rPr>
-          <w:rFonts w:ascii="Times New Roman" w:hAnsi="Times New Roman" w:cs="Times New Roman"/>
-          <w:sz w:val="24"/>
-        </w:rPr>
-      </w:pPr>
-      <w:proofErr w:type="spellStart"/>
-      <w:r>
-        <w:rPr>
-          <w:rFonts w:ascii="Times New Roman" w:hAnsi="Times New Roman" w:cs="Times New Roman"/>
-          <w:sz w:val="24"/>
-        </w:rPr>
-        <w:t>Custom</w:t>
-      </w:r>
-      <w:proofErr w:type="spellEnd"/>
-      <w:r>
-        <w:rPr>
-          <w:rFonts w:ascii="Times New Roman" w:hAnsi="Times New Roman" w:cs="Times New Roman"/>
-          <w:sz w:val="24"/>
-        </w:rPr>
-        <w:t xml:space="preserve"> </w:t>
-      </w:r>
-      <w:proofErr w:type="spellStart"/>
-      <w:r>
-        <w:rPr>
-          <w:rFonts w:ascii="Times New Roman" w:hAnsi="Times New Roman" w:cs="Times New Roman"/>
-          <w:sz w:val="24"/>
-        </w:rPr>
-        <w:t>List</w:t>
-      </w:r>
-      <w:proofErr w:type="spellEnd"/>
-      <w:r>
-        <w:rPr>
-          <w:rFonts w:ascii="Times New Roman" w:hAnsi="Times New Roman" w:cs="Times New Roman"/>
-          <w:sz w:val="24"/>
-        </w:rPr>
-        <w:t xml:space="preserve"> </w:t>
-      </w:r>
-      <w:proofErr w:type="spellStart"/>
-      <w:r>
-        <w:rPr>
-          <w:rFonts w:ascii="Times New Roman" w:hAnsi="Times New Roman" w:cs="Times New Roman"/>
-          <w:sz w:val="24"/>
-        </w:rPr>
-        <w:t>View</w:t>
-      </w:r>
-      <w:proofErr w:type="spellEnd"/>
-      <w:r>
-        <w:rPr>
-          <w:rFonts w:ascii="Times New Roman" w:hAnsi="Times New Roman" w:cs="Times New Roman"/>
-          <w:sz w:val="24"/>
-          <w:lang w:val="en-US"/>
-        </w:rPr>
-        <w:t xml:space="preserve"> (Video): </w:t>
-      </w:r>
-      <w:hyperlink r:id="rId11" w:history="1">
-        <w:r>
-          <w:rPr>
-            <w:rStyle w:val="-"/>
-            <w:rFonts w:ascii="Times New Roman" w:hAnsi="Times New Roman" w:cs="Times New Roman"/>
-            <w:sz w:val="24"/>
-          </w:rPr>
-          <w:t>https://www.youtube.com/watch?v=4rVr_VT-4Z4</w:t>
-        </w:r>
-      </w:hyperlink>
-      <w:r>
-        <w:rPr>
-          <w:rFonts w:ascii="Times New Roman" w:hAnsi="Times New Roman" w:cs="Times New Roman"/>
-          <w:sz w:val="24"/>
-        </w:rPr>
-        <w:t xml:space="preserve"> </w:t>
-      </w:r>
-    </w:p>
-    <w:p>
-      <w:pPr>
-        <w:rPr>
-          <w:rFonts w:ascii="Times New Roman" w:hAnsi="Times New Roman" w:cs="Times New Roman"/>
-          <w:sz w:val="24"/>
-          <w:lang w:val="en-US"/>
-        </w:rPr>
-      </w:pPr>
-      <w:proofErr w:type="spellStart"/>
-      <w:r>
-        <w:rPr>
-          <w:rFonts w:ascii="Times New Roman" w:hAnsi="Times New Roman" w:cs="Times New Roman"/>
-          <w:sz w:val="24"/>
-        </w:rPr>
-        <w:t>Show</w:t>
-      </w:r>
-      <w:proofErr w:type="spellEnd"/>
-      <w:r>
-        <w:rPr>
-          <w:rFonts w:ascii="Times New Roman" w:hAnsi="Times New Roman" w:cs="Times New Roman"/>
-          <w:sz w:val="24"/>
-        </w:rPr>
-        <w:t xml:space="preserve"> </w:t>
-      </w:r>
-      <w:proofErr w:type="spellStart"/>
-      <w:r>
-        <w:rPr>
-          <w:rFonts w:ascii="Times New Roman" w:hAnsi="Times New Roman" w:cs="Times New Roman"/>
-          <w:sz w:val="24"/>
-        </w:rPr>
-        <w:t>image</w:t>
-      </w:r>
-      <w:proofErr w:type="spellEnd"/>
-      <w:r>
-        <w:rPr>
-          <w:rFonts w:ascii="Times New Roman" w:hAnsi="Times New Roman" w:cs="Times New Roman"/>
-          <w:sz w:val="24"/>
-        </w:rPr>
-        <w:t xml:space="preserve"> </w:t>
-      </w:r>
-      <w:proofErr w:type="spellStart"/>
-      <w:r>
-        <w:rPr>
-          <w:rFonts w:ascii="Times New Roman" w:hAnsi="Times New Roman" w:cs="Times New Roman"/>
-          <w:sz w:val="24"/>
-        </w:rPr>
-        <w:t>Programmatically</w:t>
-      </w:r>
-      <w:proofErr w:type="spellEnd"/>
-      <w:r>
-        <w:rPr>
-          <w:rFonts w:ascii="Times New Roman" w:hAnsi="Times New Roman" w:cs="Times New Roman"/>
-          <w:sz w:val="24"/>
-        </w:rPr>
-        <w:t xml:space="preserve">: </w:t>
-      </w:r>
-      <w:hyperlink r:id="rId12" w:history="1">
-        <w:r>
-          <w:rPr>
-            <w:rStyle w:val="-"/>
-            <w:rFonts w:ascii="Times New Roman" w:hAnsi="Times New Roman" w:cs="Times New Roman"/>
-            <w:sz w:val="24"/>
-          </w:rPr>
-          <w:t>https://stackoverflow.com/questions/22710053/how-can-i-show-an-image-using-the-imageview-component-in-javafx-and-fxml</w:t>
-        </w:r>
-      </w:hyperlink>
-      <w:r>
-        <w:rPr>
-          <w:rFonts w:ascii="Times New Roman" w:hAnsi="Times New Roman" w:cs="Times New Roman"/>
-          <w:sz w:val="24"/>
-        </w:rPr>
-        <w:t xml:space="preserve"> </w:t>
-      </w:r>
-    </w:p>
-    <w:p>
-      <w:pPr>
-        <w:rPr>
-          <w:rFonts w:ascii="Times New Roman" w:hAnsi="Times New Roman" w:cs="Times New Roman"/>
-          <w:sz w:val="24"/>
-          <w:lang w:val="en-US"/>
-        </w:rPr>
-      </w:pPr>
-      <w:proofErr w:type="spellStart"/>
-      <w:r>
-        <w:rPr>
-          <w:rFonts w:ascii="Times New Roman" w:hAnsi="Times New Roman" w:cs="Times New Roman"/>
-          <w:sz w:val="24"/>
-        </w:rPr>
-        <w:t>Dialog</w:t>
-      </w:r>
-      <w:proofErr w:type="spellEnd"/>
-      <w:r>
-        <w:rPr>
-          <w:rFonts w:ascii="Times New Roman" w:hAnsi="Times New Roman" w:cs="Times New Roman"/>
-          <w:sz w:val="24"/>
-        </w:rPr>
-        <w:t xml:space="preserve"> </w:t>
-      </w:r>
-      <w:proofErr w:type="spellStart"/>
-      <w:r>
-        <w:rPr>
-          <w:rFonts w:ascii="Times New Roman" w:hAnsi="Times New Roman" w:cs="Times New Roman"/>
-          <w:sz w:val="24"/>
-        </w:rPr>
-        <w:t>in</w:t>
-      </w:r>
-      <w:proofErr w:type="spellEnd"/>
-      <w:r>
-        <w:rPr>
-          <w:rFonts w:ascii="Times New Roman" w:hAnsi="Times New Roman" w:cs="Times New Roman"/>
-          <w:sz w:val="24"/>
-        </w:rPr>
-        <w:t xml:space="preserve"> </w:t>
-      </w:r>
-      <w:proofErr w:type="spellStart"/>
-      <w:r>
-        <w:rPr>
-          <w:rFonts w:ascii="Times New Roman" w:hAnsi="Times New Roman" w:cs="Times New Roman"/>
-          <w:sz w:val="24"/>
-        </w:rPr>
-        <w:t>javafx</w:t>
-      </w:r>
-      <w:proofErr w:type="spellEnd"/>
-      <w:r>
-        <w:rPr>
-          <w:rFonts w:ascii="Times New Roman" w:hAnsi="Times New Roman" w:cs="Times New Roman"/>
-          <w:sz w:val="24"/>
-          <w:lang w:val="en-US"/>
-        </w:rPr>
-        <w:t xml:space="preserve">: </w:t>
-      </w:r>
-      <w:hyperlink r:id="rId13" w:history="1">
-        <w:r>
-          <w:rPr>
-            <w:rStyle w:val="-"/>
-            <w:rFonts w:ascii="Times New Roman" w:hAnsi="Times New Roman" w:cs="Times New Roman"/>
-            <w:sz w:val="24"/>
-          </w:rPr>
-          <w:t>https://www.tutorialspoint.com/how-to-create-a-dialog-in-javafx</w:t>
-        </w:r>
-      </w:hyperlink>
-      <w:r>
-        <w:rPr>
-          <w:rFonts w:ascii="Times New Roman" w:hAnsi="Times New Roman" w:cs="Times New Roman"/>
-          <w:sz w:val="24"/>
-        </w:rPr>
-        <w:t xml:space="preserve"> </w:t>
-      </w:r>
-    </w:p>
-    <w:p>
-      <w:pPr>
-        <w:rPr>
-          <w:rFonts w:ascii="Times New Roman" w:hAnsi="Times New Roman" w:cs="Times New Roman"/>
-          <w:sz w:val="24"/>
-          <w:lang w:val="en-US"/>
-        </w:rPr>
-      </w:pPr>
-      <w:proofErr w:type="spellStart"/>
-      <w:r>
-        <w:rPr>
-          <w:rFonts w:ascii="Times New Roman" w:hAnsi="Times New Roman" w:cs="Times New Roman"/>
-          <w:sz w:val="24"/>
-        </w:rPr>
-        <w:t>Dialog</w:t>
-      </w:r>
-      <w:proofErr w:type="spellEnd"/>
-      <w:r>
-        <w:rPr>
-          <w:rFonts w:ascii="Times New Roman" w:hAnsi="Times New Roman" w:cs="Times New Roman"/>
-          <w:sz w:val="24"/>
-        </w:rPr>
-        <w:t xml:space="preserve"> </w:t>
-      </w:r>
-      <w:proofErr w:type="spellStart"/>
-      <w:r>
-        <w:rPr>
-          <w:rFonts w:ascii="Times New Roman" w:hAnsi="Times New Roman" w:cs="Times New Roman"/>
-          <w:sz w:val="24"/>
-        </w:rPr>
-        <w:t>in</w:t>
-      </w:r>
-      <w:proofErr w:type="spellEnd"/>
-      <w:r>
-        <w:rPr>
-          <w:rFonts w:ascii="Times New Roman" w:hAnsi="Times New Roman" w:cs="Times New Roman"/>
-          <w:sz w:val="24"/>
-        </w:rPr>
-        <w:t xml:space="preserve"> </w:t>
-      </w:r>
-      <w:proofErr w:type="spellStart"/>
-      <w:r>
-        <w:rPr>
-          <w:rFonts w:ascii="Times New Roman" w:hAnsi="Times New Roman" w:cs="Times New Roman"/>
-          <w:sz w:val="24"/>
-        </w:rPr>
-        <w:t>javafx</w:t>
-      </w:r>
-      <w:proofErr w:type="spellEnd"/>
-      <w:r>
-        <w:rPr>
-          <w:rFonts w:ascii="Times New Roman" w:hAnsi="Times New Roman" w:cs="Times New Roman"/>
-          <w:sz w:val="24"/>
-        </w:rPr>
-        <w:t xml:space="preserve">: </w:t>
-      </w:r>
-      <w:hyperlink r:id="rId14" w:history="1">
-        <w:r>
-          <w:rPr>
-            <w:rStyle w:val="-"/>
-            <w:rFonts w:ascii="Times New Roman" w:hAnsi="Times New Roman" w:cs="Times New Roman"/>
-            <w:sz w:val="24"/>
-          </w:rPr>
-          <w:t>https://docs.oracle.com/javase/8/javafx/api/javafx/scene/control/Dialog.html</w:t>
-        </w:r>
-      </w:hyperlink>
-    </w:p>
-    <w:p>
-      <w:pPr>
-        <w:rPr>
-          <w:rFonts w:ascii="Times New Roman" w:hAnsi="Times New Roman" w:cs="Times New Roman"/>
-          <w:sz w:val="24"/>
-          <w:lang w:val="en-US"/>
-        </w:rPr>
-      </w:pPr>
-      <w:proofErr w:type="spellStart"/>
-      <w:r>
-        <w:rPr>
-          <w:rFonts w:ascii="Times New Roman" w:hAnsi="Times New Roman" w:cs="Times New Roman"/>
-          <w:sz w:val="24"/>
-        </w:rPr>
-        <w:t>Connect</w:t>
-      </w:r>
-      <w:proofErr w:type="spellEnd"/>
-      <w:r>
-        <w:rPr>
-          <w:rFonts w:ascii="Times New Roman" w:hAnsi="Times New Roman" w:cs="Times New Roman"/>
-          <w:sz w:val="24"/>
-        </w:rPr>
-        <w:t xml:space="preserve"> a </w:t>
-      </w:r>
-      <w:proofErr w:type="spellStart"/>
-      <w:r>
-        <w:rPr>
-          <w:rFonts w:ascii="Times New Roman" w:hAnsi="Times New Roman" w:cs="Times New Roman"/>
-          <w:sz w:val="24"/>
-        </w:rPr>
-        <w:t>listener</w:t>
-      </w:r>
-      <w:proofErr w:type="spellEnd"/>
-      <w:r>
-        <w:rPr>
-          <w:rFonts w:ascii="Times New Roman" w:hAnsi="Times New Roman" w:cs="Times New Roman"/>
-          <w:sz w:val="24"/>
-        </w:rPr>
-        <w:t xml:space="preserve"> </w:t>
-      </w:r>
-      <w:proofErr w:type="spellStart"/>
-      <w:r>
-        <w:rPr>
-          <w:rFonts w:ascii="Times New Roman" w:hAnsi="Times New Roman" w:cs="Times New Roman"/>
-          <w:sz w:val="24"/>
-        </w:rPr>
-        <w:t>to</w:t>
-      </w:r>
-      <w:proofErr w:type="spellEnd"/>
-      <w:r>
-        <w:rPr>
-          <w:rFonts w:ascii="Times New Roman" w:hAnsi="Times New Roman" w:cs="Times New Roman"/>
-          <w:sz w:val="24"/>
-        </w:rPr>
-        <w:t xml:space="preserve"> a </w:t>
-      </w:r>
-      <w:proofErr w:type="spellStart"/>
-      <w:r>
-        <w:rPr>
-          <w:rFonts w:ascii="Times New Roman" w:hAnsi="Times New Roman" w:cs="Times New Roman"/>
-          <w:sz w:val="24"/>
-        </w:rPr>
-        <w:t>spinner</w:t>
-      </w:r>
-      <w:proofErr w:type="spellEnd"/>
-      <w:r>
-        <w:rPr>
-          <w:rFonts w:ascii="Times New Roman" w:hAnsi="Times New Roman" w:cs="Times New Roman"/>
-          <w:sz w:val="24"/>
-        </w:rPr>
-        <w:t xml:space="preserve"> </w:t>
-      </w:r>
-      <w:r>
-        <w:rPr>
-          <w:rFonts w:ascii="Times New Roman" w:hAnsi="Times New Roman" w:cs="Times New Roman"/>
-          <w:sz w:val="24"/>
-          <w:lang w:val="en-US"/>
-        </w:rPr>
-        <w:t xml:space="preserve">: </w:t>
-      </w:r>
-      <w:hyperlink r:id="rId15" w:history="1">
-        <w:r>
-          <w:rPr>
-            <w:rStyle w:val="-"/>
-            <w:rFonts w:ascii="Times New Roman" w:hAnsi="Times New Roman" w:cs="Times New Roman"/>
-            <w:sz w:val="24"/>
-          </w:rPr>
-          <w:t>https://stackoverflow.com/questions/29926428/how-do-you-attach-a-listener-to-a-javafx-spinner</w:t>
-        </w:r>
-      </w:hyperlink>
-    </w:p>
-    <w:p>
-      <w:pPr>
-        <w:rPr>
-          <w:rFonts w:ascii="Times New Roman" w:hAnsi="Times New Roman" w:cs="Times New Roman"/>
-          <w:sz w:val="24"/>
-        </w:rPr>
-      </w:pPr>
-      <w:proofErr w:type="spellStart"/>
-      <w:r>
-        <w:rPr>
-          <w:rFonts w:ascii="Times New Roman" w:hAnsi="Times New Roman" w:cs="Times New Roman"/>
-          <w:sz w:val="24"/>
-        </w:rPr>
-        <w:t>rotate</w:t>
-      </w:r>
-      <w:proofErr w:type="spellEnd"/>
-      <w:r>
-        <w:rPr>
-          <w:rFonts w:ascii="Times New Roman" w:hAnsi="Times New Roman" w:cs="Times New Roman"/>
-          <w:sz w:val="24"/>
-        </w:rPr>
-        <w:t xml:space="preserve"> </w:t>
-      </w:r>
-      <w:proofErr w:type="spellStart"/>
-      <w:r>
-        <w:rPr>
-          <w:rFonts w:ascii="Times New Roman" w:hAnsi="Times New Roman" w:cs="Times New Roman"/>
-          <w:sz w:val="24"/>
-        </w:rPr>
-        <w:t>animations</w:t>
-      </w:r>
-      <w:proofErr w:type="spellEnd"/>
-      <w:r>
-        <w:rPr>
-          <w:rFonts w:ascii="Times New Roman" w:hAnsi="Times New Roman" w:cs="Times New Roman"/>
-          <w:sz w:val="24"/>
-          <w:lang w:val="en-US"/>
-        </w:rPr>
-        <w:t xml:space="preserve">: </w:t>
-      </w:r>
-      <w:hyperlink r:id="rId16" w:history="1">
         <w:r>
           <w:rPr>
             <w:rStyle w:val="-"/>
@@ -2794,59 +3601,6 @@
           <w:t>https://www.javatpoint.com/javafx-rotate-transition</w:t>
         </w:r>
       </w:hyperlink>
-      <w:r>
-        <w:rPr>
-          <w:rFonts w:ascii="Times New Roman" w:hAnsi="Times New Roman" w:cs="Times New Roman"/>
-          <w:sz w:val="24"/>
-        </w:rPr>
-        <w:t xml:space="preserve"> </w:t>
-      </w:r>
-    </w:p>
-    <w:p>
-      <w:pPr>
-        <w:rPr>
-          <w:rFonts w:ascii="Times New Roman" w:hAnsi="Times New Roman" w:cs="Times New Roman"/>
-          <w:sz w:val="24"/>
-          <w:lang w:val="en-US"/>
-        </w:rPr>
-      </w:pPr>
-      <w:r>
-        <w:rPr>
-          <w:rFonts w:ascii="Times New Roman" w:hAnsi="Times New Roman" w:cs="Times New Roman"/>
-          <w:sz w:val="24"/>
-          <w:lang w:val="en-US"/>
-        </w:rPr>
-        <w:t xml:space="preserve">Oracle Documentation over </w:t>
-      </w:r>
-      <w:proofErr w:type="spellStart"/>
-      <w:r>
-        <w:rPr>
-          <w:rFonts w:ascii="Times New Roman" w:hAnsi="Times New Roman" w:cs="Times New Roman"/>
-          <w:sz w:val="24"/>
-          <w:lang w:val="en-US"/>
-        </w:rPr>
-        <w:t>ListCell</w:t>
-      </w:r>
-      <w:proofErr w:type="spellEnd"/>
-      <w:r>
-        <w:rPr>
-          <w:rFonts w:ascii="Times New Roman" w:hAnsi="Times New Roman" w:cs="Times New Roman"/>
-          <w:sz w:val="24"/>
-          <w:lang w:val="en-US"/>
-        </w:rPr>
-        <w:t xml:space="preserve">: </w:t>
-      </w:r>
-      <w:hyperlink r:id="rId17" w:history="1">
-        <w:r>
-          <w:rPr>
-            <w:rStyle w:val="-"/>
-            <w:rFonts w:ascii="Times New Roman" w:hAnsi="Times New Roman" w:cs="Times New Roman"/>
-            <w:sz w:val="24"/>
-            <w:lang w:val="en-US"/>
-          </w:rPr>
-          <w:t>https://docs.oracle.com/javase/8/javafx/api/javafx/scene/control/Cell.html#updateItem-T-boolean-</w:t>
-        </w:r>
-      </w:hyperlink>
     </w:p>
     <w:p>
       <w:pPr>
@@ -2901,7 +3655,6 @@
           <w:szCs w:val="28"/>
           <w:lang w:eastAsia="el-GR"/>
         </w:rPr>
-        <w:lastRenderedPageBreak/>
         <w:drawing>
           <wp:inline distT="0" distB="0" distL="0" distR="0">
             <wp:extent cx="3500547" cy="5238750"/>
@@ -2920,7 +3673,7 @@
                     </pic:cNvPicPr>
                   </pic:nvPicPr>
                   <pic:blipFill>
-                    <a:blip r:embed="rId18" cstate="print"/>
+                    <a:blip r:embed="rId9" cstate="print"/>
                     <a:srcRect/>
                     <a:stretch>
                       <a:fillRect/>

</xml_diff>